<commit_message>
Monitoring via Event grid
</commit_message>
<xml_diff>
--- a/QA Dump.docx
+++ b/QA Dump.docx
@@ -395,6 +395,12 @@
       </w:pPr>
     </w:p>
     <w:p>
+      <w:pPr>
+        <w:rPr>
+          <w:sz w:val="18"/>
+          <w:szCs w:val="18"/>
+        </w:rPr>
+      </w:pPr>
       <w:r>
         <w:rPr>
           <w:sz w:val="18"/>
@@ -437,6 +443,23 @@
           <w:szCs w:val="18"/>
         </w:rPr>
         <w:t>(its not schedule)</w:t>
+      </w:r>
+    </w:p>
+    <w:p>
+      <w:pPr>
+        <w:rPr>
+          <w:sz w:val="18"/>
+          <w:szCs w:val="18"/>
+        </w:rPr>
+      </w:pPr>
+    </w:p>
+    <w:p>
+      <w:r>
+        <w:rPr>
+          <w:sz w:val="18"/>
+          <w:szCs w:val="18"/>
+        </w:rPr>
+        <w:t>We can create logic apps that listen to a default Even Grid in Azure that fires events when Azure resources changes.</w:t>
       </w:r>
     </w:p>
     <w:sectPr>

</xml_diff>